<commit_message>
Changed 1 of the Git tutorial steps to remove the prompt changing, which does not happen with Windows Command Line. Added a comment about the numbers maybe being different when restorign a delete file.
</commit_message>
<xml_diff>
--- a/doc/VivadoRevCtrlPrework.docx
+++ b/doc/VivadoRevCtrlPrework.docx
@@ -1060,8 +1060,6 @@
       <w:r>
         <w:t xml:space="preserve"> actions and commands.</w:t>
       </w:r>
-      <w:bookmarkStart w:id="1" w:name="_GoBack"/>
-      <w:bookmarkEnd w:id="1"/>
     </w:p>
     <w:p>
       <w:pPr>
@@ -1100,7 +1098,7 @@
       <w:pPr>
         <w:pStyle w:val="Heading2"/>
       </w:pPr>
-      <w:bookmarkStart w:id="2" w:name="_Toc420058206"/>
+      <w:bookmarkStart w:id="1" w:name="_Toc420058206"/>
       <w:proofErr w:type="spellStart"/>
       <w:r>
         <w:lastRenderedPageBreak/>
@@ -1110,7 +1108,7 @@
       <w:r>
         <w:t>: Mini-Tutorial</w:t>
       </w:r>
-      <w:bookmarkEnd w:id="2"/>
+      <w:bookmarkEnd w:id="1"/>
     </w:p>
     <w:p>
       <w:r>
@@ -1260,19 +1258,32 @@
         <w:pStyle w:val="Caption"/>
         <w:jc w:val="center"/>
       </w:pPr>
-      <w:bookmarkStart w:id="3" w:name="_Ref420057612"/>
+      <w:bookmarkStart w:id="2" w:name="_Ref420057612"/>
       <w:r>
         <w:t xml:space="preserve">Figure </w:t>
       </w:r>
-      <w:fldSimple w:instr=" SEQ Figure \* ARABIC ">
-        <w:r>
-          <w:rPr>
-            <w:noProof/>
-          </w:rPr>
-          <w:t>1</w:t>
-        </w:r>
-      </w:fldSimple>
-      <w:bookmarkEnd w:id="3"/>
+      <w:r>
+        <w:fldChar w:fldCharType="begin"/>
+      </w:r>
+      <w:r>
+        <w:instrText xml:space="preserve"> SEQ Figure \* ARABIC </w:instrText>
+      </w:r>
+      <w:r>
+        <w:fldChar w:fldCharType="separate"/>
+      </w:r>
+      <w:r>
+        <w:rPr>
+          <w:noProof/>
+        </w:rPr>
+        <w:t>1</w:t>
+      </w:r>
+      <w:r>
+        <w:rPr>
+          <w:noProof/>
+        </w:rPr>
+        <w:fldChar w:fldCharType="end"/>
+      </w:r>
+      <w:bookmarkEnd w:id="2"/>
       <w:r>
         <w:t>: Example of how to setup Windows environment</w:t>
       </w:r>
@@ -1474,13 +1485,7 @@
         <w:t>.</w:t>
       </w:r>
       <w:r>
-        <w:t xml:space="preserve"> Notice the prompt changes and displays a trailing “</w:t>
-      </w:r>
-      <w:r>
-        <w:t>(master)</w:t>
-      </w:r>
-      <w:r>
-        <w:t>” which indicates the master branch is active.</w:t>
+        <w:t xml:space="preserve"> </w:t>
       </w:r>
     </w:p>
     <w:p>
@@ -1524,7 +1529,6 @@
         <w:rPr>
           <w:b/>
         </w:rPr>
-        <w:lastRenderedPageBreak/>
         <w:t xml:space="preserve">echo example1 &gt; file.txt </w:t>
       </w:r>
       <w:r>
@@ -1544,6 +1548,7 @@
         <w:rPr>
           <w:b/>
         </w:rPr>
+        <w:lastRenderedPageBreak/>
         <w:t>git</w:t>
       </w:r>
       <w:proofErr w:type="gramEnd"/>
@@ -2821,6 +2826,12 @@
         </w:rPr>
         <w:t>In your case, use the string corresponding to the one in red above.</w:t>
       </w:r>
+      <w:r>
+        <w:rPr>
+          <w:b/>
+        </w:rPr>
+        <w:t xml:space="preserve"> Your number may be different.</w:t>
+      </w:r>
     </w:p>
     <w:p>
       <w:pPr>
@@ -2854,7 +2865,12 @@
         <w:t xml:space="preserve">file.txt </w:t>
       </w:r>
       <w:r>
-        <w:t xml:space="preserve">This should display the file contents from the </w:t>
+        <w:t>This should display the file conten</w:t>
+      </w:r>
+      <w:bookmarkStart w:id="3" w:name="_GoBack"/>
+      <w:bookmarkEnd w:id="3"/>
+      <w:r>
+        <w:t xml:space="preserve">ts from the </w:t>
       </w:r>
       <w:r>
         <w:t>previous</w:t>
@@ -9953,7 +9969,7 @@
 </file>
 
 <file path=customXml/itemProps1.xml><?xml version="1.0" encoding="utf-8"?>
-<ds:datastoreItem xmlns:ds="http://schemas.openxmlformats.org/officeDocument/2006/customXml" ds:itemID="{578DC299-918A-4ADE-9FA7-3DEA5750842D}">
+<ds:datastoreItem xmlns:ds="http://schemas.openxmlformats.org/officeDocument/2006/customXml" ds:itemID="{80A8556E-0BAD-4C2D-95A9-143C236FD971}">
   <ds:schemaRefs>
     <ds:schemaRef ds:uri="http://schemas.openxmlformats.org/officeDocument/2006/bibliography"/>
   </ds:schemaRefs>

</xml_diff>

<commit_message>
Added a note about needing to modify the env.bat if Vivado not installed in teh default loation. Cleaned up the Make file part about using the env.bat with windows shell.
</commit_message>
<xml_diff>
--- a/doc/VivadoRevCtrlPrework.docx
+++ b/doc/VivadoRevCtrlPrework.docx
@@ -1262,31 +1262,25 @@
       <w:r>
         <w:t xml:space="preserve">Figure </w:t>
       </w:r>
-      <w:r>
-        <w:fldChar w:fldCharType="begin"/>
-      </w:r>
-      <w:r>
-        <w:instrText xml:space="preserve"> SEQ Figure \* ARABIC </w:instrText>
-      </w:r>
-      <w:r>
-        <w:fldChar w:fldCharType="separate"/>
-      </w:r>
-      <w:r>
-        <w:rPr>
-          <w:noProof/>
-        </w:rPr>
-        <w:t>1</w:t>
-      </w:r>
-      <w:r>
-        <w:rPr>
-          <w:noProof/>
-        </w:rPr>
-        <w:fldChar w:fldCharType="end"/>
-      </w:r>
+      <w:fldSimple w:instr=" SEQ Figure \* ARABIC ">
+        <w:r>
+          <w:rPr>
+            <w:noProof/>
+          </w:rPr>
+          <w:t>1</w:t>
+        </w:r>
+      </w:fldSimple>
       <w:bookmarkEnd w:id="2"/>
       <w:r>
         <w:t>: Example of how to setup Windows environment</w:t>
       </w:r>
+    </w:p>
+    <w:p>
+      <w:r>
+        <w:t>Note: if you did not install Vivado in the default location you will need to modify the env.bat to match your environment.</w:t>
+      </w:r>
+      <w:bookmarkStart w:id="3" w:name="_GoBack"/>
+      <w:bookmarkEnd w:id="3"/>
     </w:p>
     <w:p>
       <w:r>
@@ -1501,6 +1495,7 @@
         <w:rPr>
           <w:b/>
         </w:rPr>
+        <w:lastRenderedPageBreak/>
         <w:t>git</w:t>
       </w:r>
       <w:proofErr w:type="gramEnd"/>
@@ -1548,7 +1543,6 @@
         <w:rPr>
           <w:b/>
         </w:rPr>
-        <w:lastRenderedPageBreak/>
         <w:t>git</w:t>
       </w:r>
       <w:proofErr w:type="gramEnd"/>
@@ -2865,12 +2859,7 @@
         <w:t xml:space="preserve">file.txt </w:t>
       </w:r>
       <w:r>
-        <w:t>This should display the file conten</w:t>
-      </w:r>
-      <w:bookmarkStart w:id="3" w:name="_GoBack"/>
-      <w:bookmarkEnd w:id="3"/>
-      <w:r>
-        <w:t xml:space="preserve">ts from the </w:t>
+        <w:t xml:space="preserve">This should display the file contents from the </w:t>
       </w:r>
       <w:r>
         <w:t>previous</w:t>
@@ -5664,177 +5653,97 @@
         <w:t>env.bat</w:t>
       </w:r>
       <w:r>
-        <w:t xml:space="preserve"> will be provided with the lab files. Its contents are:</w:t>
-      </w:r>
-    </w:p>
-    <w:p>
-      <w:pPr>
-        <w:pStyle w:val="NoSpacing"/>
-        <w:rPr>
-          <w:rFonts w:ascii="Courier New" w:hAnsi="Courier New" w:cs="Courier New"/>
-          <w:sz w:val="18"/>
-        </w:rPr>
-      </w:pPr>
+        <w:t xml:space="preserve"> will be provided with the lab files. </w:t>
+      </w:r>
+    </w:p>
+    <w:p>
+      <w:r>
+        <w:t xml:space="preserve">Upon opening a Windows command shell, use the </w:t>
+      </w:r>
+      <w:r>
+        <w:rPr>
+          <w:b/>
+        </w:rPr>
+        <w:t>env.bat</w:t>
+      </w:r>
+      <w:r>
+        <w:t xml:space="preserve"> script to set up Vivado to run in the shell:</w:t>
+      </w:r>
+    </w:p>
+    <w:p>
+      <w:r>
+        <w:t>&lt;</w:t>
+      </w:r>
       <w:proofErr w:type="gramStart"/>
       <w:r>
-        <w:rPr>
-          <w:rFonts w:ascii="Courier New" w:hAnsi="Courier New" w:cs="Courier New"/>
-          <w:sz w:val="18"/>
-        </w:rPr>
-        <w:t>call</w:t>
+        <w:t>path</w:t>
       </w:r>
       <w:proofErr w:type="gramEnd"/>
       <w:r>
-        <w:rPr>
-          <w:rFonts w:ascii="Courier New" w:hAnsi="Courier New" w:cs="Courier New"/>
-          <w:sz w:val="18"/>
-        </w:rPr>
-        <w:t xml:space="preserve"> c:\Xilinx\Vivado\2015.1</w:t>
-      </w:r>
-      <w:r>
-        <w:rPr>
-          <w:rFonts w:ascii="Courier New" w:hAnsi="Courier New" w:cs="Courier New"/>
-          <w:sz w:val="18"/>
-        </w:rPr>
-        <w:t>\settings64.bat</w:t>
-      </w:r>
-    </w:p>
-    <w:p>
-      <w:pPr>
-        <w:pStyle w:val="NoSpacing"/>
-      </w:pPr>
-      <w:r>
-        <w:rPr>
-          <w:rFonts w:ascii="Courier New" w:hAnsi="Courier New" w:cs="Courier New"/>
-          <w:sz w:val="18"/>
-        </w:rPr>
-        <w:t xml:space="preserve">SET </w:t>
-      </w:r>
-      <w:r>
-        <w:rPr>
-          <w:rFonts w:ascii="Courier New" w:hAnsi="Courier New" w:cs="Courier New"/>
-          <w:sz w:val="18"/>
-        </w:rPr>
-        <w:t>PATH=C:\Xilinx\Vivado_HLS\201</w:t>
-      </w:r>
-      <w:r>
-        <w:rPr>
-          <w:rFonts w:ascii="Courier New" w:hAnsi="Courier New" w:cs="Courier New"/>
-          <w:sz w:val="18"/>
-        </w:rPr>
-        <w:t>5</w:t>
-      </w:r>
-      <w:r>
-        <w:rPr>
-          <w:rFonts w:ascii="Courier New" w:hAnsi="Courier New" w:cs="Courier New"/>
-          <w:sz w:val="18"/>
-        </w:rPr>
-        <w:t>.</w:t>
-      </w:r>
-      <w:r>
-        <w:rPr>
-          <w:rFonts w:ascii="Courier New" w:hAnsi="Courier New" w:cs="Courier New"/>
-          <w:sz w:val="18"/>
-        </w:rPr>
-        <w:t>1</w:t>
-      </w:r>
-      <w:r>
-        <w:rPr>
-          <w:rFonts w:ascii="Courier New" w:hAnsi="Courier New" w:cs="Courier New"/>
-          <w:sz w:val="18"/>
-        </w:rPr>
-        <w:t>\msys\bin;%PATH%</w:t>
-      </w:r>
-    </w:p>
-    <w:p/>
-    <w:p>
-      <w:r>
-        <w:t xml:space="preserve">Upon opening a Windows command shell, use the </w:t>
-      </w:r>
-      <w:r>
-        <w:rPr>
-          <w:b/>
-        </w:rPr>
-        <w:t>env.bat</w:t>
-      </w:r>
-      <w:r>
-        <w:t xml:space="preserve"> script to set up Vivado to run in the shell:</w:t>
-      </w:r>
-    </w:p>
-    <w:p>
-      <w:proofErr w:type="gramStart"/>
-      <w:r>
-        <w:t>call</w:t>
-      </w:r>
-      <w:proofErr w:type="gramEnd"/>
+        <w:t xml:space="preserve"> to scripts&gt;\env.bat</w:t>
+      </w:r>
+    </w:p>
+    <w:p>
+      <w:r>
+        <w:t>This</w:t>
+      </w:r>
+      <w:r>
+        <w:t xml:space="preserve"> adds the</w:t>
+      </w:r>
       <w:r>
         <w:t xml:space="preserve"> </w:t>
       </w:r>
-      <w:r>
-        <w:t>&lt;path to scripts&gt;\env.bat</w:t>
+      <w:proofErr w:type="spellStart"/>
+      <w:r>
+        <w:t>Git</w:t>
+      </w:r>
+      <w:proofErr w:type="spellEnd"/>
+      <w:r>
+        <w:t xml:space="preserve"> and </w:t>
+      </w:r>
+      <w:proofErr w:type="spellStart"/>
+      <w:r>
+        <w:t>MinGW</w:t>
+      </w:r>
+      <w:proofErr w:type="spellEnd"/>
+      <w:r>
+        <w:t xml:space="preserve"> UNIX-like commands to your path so you can run</w:t>
+      </w:r>
+      <w:r>
+        <w:t xml:space="preserve"> the </w:t>
+      </w:r>
+      <w:r>
+        <w:rPr>
+          <w:b/>
+        </w:rPr>
+        <w:t>make</w:t>
+      </w:r>
+      <w:r>
+        <w:t xml:space="preserve"> utility to call Makefiles in the Windows shell.  You can also run other common UNIX commands such ls, </w:t>
+      </w:r>
+      <w:proofErr w:type="spellStart"/>
+      <w:r>
+        <w:t>cp</w:t>
+      </w:r>
+      <w:proofErr w:type="spellEnd"/>
+      <w:r>
+        <w:t xml:space="preserve">, </w:t>
+      </w:r>
+      <w:proofErr w:type="spellStart"/>
+      <w:r>
+        <w:t>rm</w:t>
+      </w:r>
+      <w:proofErr w:type="spellEnd"/>
+      <w:r>
+        <w:t>, mv, and</w:t>
+      </w:r>
+      <w:r>
+        <w:t xml:space="preserve"> the UNIX find command within the Windows command shell.</w:t>
       </w:r>
     </w:p>
     <w:p>
       <w:r>
         <w:lastRenderedPageBreak/>
-        <w:t>This</w:t>
-      </w:r>
-      <w:r>
-        <w:t xml:space="preserve"> adds the</w:t>
-      </w:r>
-      <w:r>
-        <w:t xml:space="preserve"> </w:t>
-      </w:r>
-      <w:proofErr w:type="spellStart"/>
-      <w:r>
-        <w:t>Git</w:t>
-      </w:r>
-      <w:proofErr w:type="spellEnd"/>
-      <w:r>
-        <w:t xml:space="preserve"> and </w:t>
-      </w:r>
-      <w:proofErr w:type="spellStart"/>
-      <w:r>
-        <w:t>MinGW</w:t>
-      </w:r>
-      <w:proofErr w:type="spellEnd"/>
-      <w:r>
-        <w:t xml:space="preserve"> UNIX-like commands to your path so you can run</w:t>
-      </w:r>
-      <w:r>
-        <w:t xml:space="preserve"> the </w:t>
-      </w:r>
-      <w:r>
-        <w:rPr>
-          <w:b/>
-        </w:rPr>
-        <w:t>make</w:t>
-      </w:r>
-      <w:r>
-        <w:t xml:space="preserve"> utility to call Makefiles in the Windows shell.  You can also run other common UNIX commands such ls, </w:t>
-      </w:r>
-      <w:proofErr w:type="spellStart"/>
-      <w:r>
-        <w:t>cp</w:t>
-      </w:r>
-      <w:proofErr w:type="spellEnd"/>
-      <w:r>
-        <w:t xml:space="preserve">, </w:t>
-      </w:r>
-      <w:proofErr w:type="spellStart"/>
-      <w:r>
-        <w:t>rm</w:t>
-      </w:r>
-      <w:proofErr w:type="spellEnd"/>
-      <w:r>
-        <w:t>, mv, and</w:t>
-      </w:r>
-      <w:r>
-        <w:t xml:space="preserve"> the UNIX find command within the Windows command shell.</w:t>
-      </w:r>
-    </w:p>
-    <w:p>
-      <w:r>
         <w:t xml:space="preserve">Test the make command. In the </w:t>
       </w:r>
       <w:r>
@@ -6153,7 +6062,6 @@
         <w:rPr>
           <w:noProof/>
         </w:rPr>
-        <w:lastRenderedPageBreak/>
         <w:drawing>
           <wp:inline distT="0" distB="0" distL="0" distR="0" wp14:anchorId="18F6F051" wp14:editId="546E0F25">
             <wp:extent cx="3619500" cy="2056534"/>
@@ -6206,6 +6114,7 @@
     </w:p>
     <w:p>
       <w:r>
+        <w:lastRenderedPageBreak/>
         <w:t xml:space="preserve">Once the installation is complete you will see the Welcome page. Here you can </w:t>
       </w:r>
       <w:r>
@@ -9969,7 +9878,7 @@
 </file>
 
 <file path=customXml/itemProps1.xml><?xml version="1.0" encoding="utf-8"?>
-<ds:datastoreItem xmlns:ds="http://schemas.openxmlformats.org/officeDocument/2006/customXml" ds:itemID="{80A8556E-0BAD-4C2D-95A9-143C236FD971}">
+<ds:datastoreItem xmlns:ds="http://schemas.openxmlformats.org/officeDocument/2006/customXml" ds:itemID="{885C9FD7-5F51-420A-887E-630B7F095156}">
   <ds:schemaRefs>
     <ds:schemaRef ds:uri="http://schemas.openxmlformats.org/officeDocument/2006/bibliography"/>
   </ds:schemaRefs>

</xml_diff>

<commit_message>
Update figure to make more printer friendly
</commit_message>
<xml_diff>
--- a/doc/VivadoRevCtrlPrework.docx
+++ b/doc/VivadoRevCtrlPrework.docx
@@ -1139,8 +1139,6 @@
       <w:r>
         <w:t xml:space="preserve"> file</w:t>
       </w:r>
-      <w:bookmarkStart w:id="2" w:name="_GoBack"/>
-      <w:bookmarkEnd w:id="2"/>
       <w:r>
         <w:t xml:space="preserve"> that is included in the scripts directory of the lab zip. </w:t>
       </w:r>
@@ -1222,7 +1220,7 @@
           <w:noProof/>
         </w:rPr>
         <w:drawing>
-          <wp:inline distT="0" distB="0" distL="0" distR="0" wp14:anchorId="475B1634" wp14:editId="0C6FAF9F">
+          <wp:inline distT="0" distB="0" distL="0" distR="0" wp14:anchorId="1ED728DE" wp14:editId="313FB691">
             <wp:extent cx="5943600" cy="3002280"/>
             <wp:effectExtent l="0" t="0" r="0" b="7620"/>
             <wp:docPr id="1" name="Picture 1"/>
@@ -1257,6 +1255,8 @@
           </wp:inline>
         </w:drawing>
       </w:r>
+      <w:bookmarkStart w:id="2" w:name="_GoBack"/>
+      <w:bookmarkEnd w:id="2"/>
     </w:p>
     <w:p>
       <w:pPr>
@@ -1267,27 +1267,14 @@
       <w:r>
         <w:t xml:space="preserve">Figure </w:t>
       </w:r>
-      <w:r>
-        <w:fldChar w:fldCharType="begin"/>
-      </w:r>
-      <w:r>
-        <w:instrText xml:space="preserve"> SEQ Figure \* ARABIC </w:instrText>
-      </w:r>
-      <w:r>
-        <w:fldChar w:fldCharType="separate"/>
-      </w:r>
-      <w:r>
-        <w:rPr>
-          <w:noProof/>
-        </w:rPr>
-        <w:t>1</w:t>
-      </w:r>
-      <w:r>
-        <w:rPr>
-          <w:noProof/>
-        </w:rPr>
-        <w:fldChar w:fldCharType="end"/>
-      </w:r>
+      <w:fldSimple w:instr=" SEQ Figure \* ARABIC ">
+        <w:r>
+          <w:rPr>
+            <w:noProof/>
+          </w:rPr>
+          <w:t>1</w:t>
+        </w:r>
+      </w:fldSimple>
       <w:bookmarkEnd w:id="3"/>
       <w:r>
         <w:t>: Example of how to setup Windows environment</w:t>
@@ -9894,7 +9881,7 @@
 </file>
 
 <file path=customXml/itemProps1.xml><?xml version="1.0" encoding="utf-8"?>
-<ds:datastoreItem xmlns:ds="http://schemas.openxmlformats.org/officeDocument/2006/customXml" ds:itemID="{65AA0387-0347-493D-B2F8-0BF8A11D0B25}">
+<ds:datastoreItem xmlns:ds="http://schemas.openxmlformats.org/officeDocument/2006/customXml" ds:itemID="{C40FEC36-A579-47A7-B417-015C67E6A46A}">
   <ds:schemaRefs>
     <ds:schemaRef ds:uri="http://schemas.openxmlformats.org/officeDocument/2006/bibliography"/>
   </ds:schemaRefs>

</xml_diff>